<commit_message>
Diagrama de casos de uso Sprint 1
</commit_message>
<xml_diff>
--- a/Sprint1/DIAGRAMA DE CASOS DE USO.docx
+++ b/Sprint1/DIAGRAMA DE CASOS DE USO.docx
@@ -1,8 +1,8 @@
 
 <file path=word/document.xml><?xml version="1.0" encoding="utf-8"?>
-<w:document xmlns:wpc="http://schemas.microsoft.com/office/word/2010/wordprocessingCanvas" xmlns:mc="http://schemas.openxmlformats.org/markup-compatibility/2006" xmlns:o="urn:schemas-microsoft-com:office:office" xmlns:r="http://schemas.openxmlformats.org/officeDocument/2006/relationships" xmlns:m="http://schemas.openxmlformats.org/officeDocument/2006/math" xmlns:v="urn:schemas-microsoft-com:vml" xmlns:wp14="http://schemas.microsoft.com/office/word/2010/wordprocessingDrawing" xmlns:wp="http://schemas.openxmlformats.org/drawingml/2006/wordprocessingDrawing" xmlns:w10="urn:schemas-microsoft-com:office:word" xmlns:w="http://schemas.openxmlformats.org/wordprocessingml/2006/main" xmlns:w14="http://schemas.microsoft.com/office/word/2010/wordml" xmlns:w15="http://schemas.microsoft.com/office/word/2012/wordml" xmlns:wpg="http://schemas.microsoft.com/office/word/2010/wordprocessingGroup" xmlns:wpi="http://schemas.microsoft.com/office/word/2010/wordprocessingInk" xmlns:wne="http://schemas.microsoft.com/office/word/2006/wordml" xmlns:wps="http://schemas.microsoft.com/office/word/2010/wordprocessingShape" mc:Ignorable="w14 w15 wp14">
+<w:document xmlns:wpc="http://schemas.microsoft.com/office/word/2010/wordprocessingCanvas" xmlns:mc="http://schemas.openxmlformats.org/markup-compatibility/2006" xmlns:o="urn:schemas-microsoft-com:office:office" xmlns:r="http://schemas.openxmlformats.org/officeDocument/2006/relationships" xmlns:m="http://schemas.openxmlformats.org/officeDocument/2006/math" xmlns:v="urn:schemas-microsoft-com:vml" xmlns:wp14="http://schemas.microsoft.com/office/word/2010/wordprocessingDrawing" xmlns:wp="http://schemas.openxmlformats.org/drawingml/2006/wordprocessingDrawing" xmlns:w10="urn:schemas-microsoft-com:office:word" xmlns:w="http://schemas.openxmlformats.org/wordprocessingml/2006/main" xmlns:w14="http://schemas.microsoft.com/office/word/2010/wordml" xmlns:w15="http://schemas.microsoft.com/office/word/2012/wordml" xmlns:wpg="http://schemas.microsoft.com/office/word/2010/wordprocessingGroup" xmlns:wpi="http://schemas.microsoft.com/office/word/2010/wordprocessingInk" xmlns:wne="http://schemas.microsoft.com/office/word/2006/wordml" xmlns:wps="http://schemas.microsoft.com/office/word/2010/wordprocessingShape" xmlns:a="http://schemas.openxmlformats.org/drawingml/2006/main" xmlns:pic="http://schemas.openxmlformats.org/drawingml/2006/picture" xmlns:a14="http://schemas.microsoft.com/office/drawing/2010/main" mc:Ignorable="w14 w15 wp14">
   <w:body>
-    <w:p>
+    <w:p xmlns:wp14="http://schemas.microsoft.com/office/word/2010/wordml" wp14:textId="77777777">
       <w:pPr>
         <w:jc w:val="center"/>
         <w:rPr>
@@ -13,63 +13,56 @@
       </w:pPr>
       <w:r>
         <w:rPr>
-          <w:b/>
+          <w:b w:val="1"/>
+          <w:bCs w:val="1"/>
           <w:sz w:val="26"/>
           <w:szCs w:val="26"/>
         </w:rPr>
         <w:t>DIAGRAMA DE CASOS DE USO</w:t>
       </w:r>
-      <w:bookmarkStart w:id="0" w:name="_GoBack"/>
+      <w:bookmarkStart w:name="_GoBack" w:id="0"/>
       <w:bookmarkEnd w:id="0"/>
     </w:p>
     <w:p>
+      <w:pPr>
+        <w:pStyle w:val="Normal"/>
+      </w:pPr>
       <w:r>
-        <w:rPr>
-          <w:noProof/>
-          <w:lang w:eastAsia="es-CO"/>
-        </w:rPr>
         <w:drawing>
-          <wp:inline distT="0" distB="0" distL="0" distR="0">
-            <wp:extent cx="5281839" cy="7208323"/>
+          <wp:inline wp14:editId="16FC095B" wp14:anchorId="25FF91C9">
+            <wp:extent cx="5581650" cy="7340252"/>
             <wp:effectExtent l="0" t="0" r="0" b="0"/>
-            <wp:docPr id="2" name="Imagen 2"/>
+            <wp:docPr id="1930548267" name="" title=""/>
             <wp:cNvGraphicFramePr>
-              <a:graphicFrameLocks xmlns:a="http://schemas.openxmlformats.org/drawingml/2006/main" noChangeAspect="1"/>
+              <a:graphicFrameLocks noChangeAspect="1"/>
             </wp:cNvGraphicFramePr>
-            <a:graphic xmlns:a="http://schemas.openxmlformats.org/drawingml/2006/main">
+            <a:graphic>
               <a:graphicData uri="http://schemas.openxmlformats.org/drawingml/2006/picture">
-                <pic:pic xmlns:pic="http://schemas.openxmlformats.org/drawingml/2006/picture">
+                <pic:pic>
                   <pic:nvPicPr>
-                    <pic:cNvPr id="0" name="Picture 1"/>
-                    <pic:cNvPicPr>
-                      <a:picLocks noChangeAspect="1" noChangeArrowheads="1"/>
-                    </pic:cNvPicPr>
+                    <pic:cNvPr id="0" name=""/>
+                    <pic:cNvPicPr/>
                   </pic:nvPicPr>
                   <pic:blipFill>
-                    <a:blip r:embed="rId4">
+                    <a:blip r:embed="R3f533ed52e944bfb">
                       <a:extLst>
-                        <a:ext uri="{28A0092B-C50C-407E-A947-70E740481C1C}">
-                          <a14:useLocalDpi xmlns:a14="http://schemas.microsoft.com/office/drawing/2010/main" val="0"/>
+                        <a:ext xmlns:a="http://schemas.openxmlformats.org/drawingml/2006/main" uri="{28A0092B-C50C-407E-A947-70E740481C1C}">
+                          <a14:useLocalDpi val="0"/>
                         </a:ext>
                       </a:extLst>
                     </a:blip>
-                    <a:srcRect/>
                     <a:stretch>
                       <a:fillRect/>
                     </a:stretch>
                   </pic:blipFill>
-                  <pic:spPr bwMode="auto">
+                  <pic:spPr>
                     <a:xfrm>
                       <a:off x="0" y="0"/>
-                      <a:ext cx="5307013" cy="7242678"/>
+                      <a:ext cx="5581650" cy="7340252"/>
                     </a:xfrm>
                     <a:prstGeom prst="rect">
                       <a:avLst/>
                     </a:prstGeom>
-                    <a:noFill/>
-                    <a:ln>
-                      <a:noFill/>
-                    </a:ln>
                   </pic:spPr>
                 </pic:pic>
               </a:graphicData>
@@ -79,7 +72,7 @@
       </w:r>
     </w:p>
     <w:sectPr>
-      <w:pgSz w:w="12240" w:h="15840"/>
+      <w:pgSz w:w="12240" w:h="15840" w:orient="portrait"/>
       <w:pgMar w:top="1417" w:right="1701" w:bottom="1417" w:left="1701" w:header="708" w:footer="708" w:gutter="0"/>
       <w:cols w:space="708"/>
       <w:docGrid w:linePitch="360"/>
@@ -89,11 +82,11 @@
 </file>
 
 <file path=word/styles.xml><?xml version="1.0" encoding="utf-8"?>
-<w:styles xmlns:mc="http://schemas.openxmlformats.org/markup-compatibility/2006" xmlns:r="http://schemas.openxmlformats.org/officeDocument/2006/relationships" xmlns:w="http://schemas.openxmlformats.org/wordprocessingml/2006/main" xmlns:w14="http://schemas.microsoft.com/office/word/2010/wordml" xmlns:w15="http://schemas.microsoft.com/office/word/2012/wordml" mc:Ignorable="w14 w15">
+<w:styles xmlns:wp14="http://schemas.microsoft.com/office/word/2010/wordprocessingDrawing" xmlns:mc="http://schemas.openxmlformats.org/markup-compatibility/2006" xmlns:r="http://schemas.openxmlformats.org/officeDocument/2006/relationships" xmlns:w="http://schemas.openxmlformats.org/wordprocessingml/2006/main" xmlns:w14="http://schemas.microsoft.com/office/word/2010/wordml" xmlns:w15="http://schemas.microsoft.com/office/word/2012/wordml" mc:Ignorable="w14 w15 wp14">
   <w:docDefaults>
     <w:rPrDefault>
       <w:rPr>
-        <w:rFonts w:asciiTheme="minorHAnsi" w:eastAsiaTheme="minorHAnsi" w:hAnsiTheme="minorHAnsi" w:cstheme="minorBidi"/>
+        <w:rFonts w:asciiTheme="minorHAnsi" w:hAnsiTheme="minorHAnsi" w:eastAsiaTheme="minorHAnsi" w:cstheme="minorBidi"/>
         <w:sz w:val="22"/>
         <w:szCs w:val="22"/>
         <w:lang w:val="es-CO" w:eastAsia="en-US" w:bidi="ar-SA"/>
@@ -108,14 +101,14 @@
   <w:latentStyles w:defLockedState="0" w:defUIPriority="99" w:defSemiHidden="0" w:defUnhideWhenUsed="0" w:defQFormat="0" w:count="371">
     <w:lsdException w:name="Normal" w:uiPriority="0" w:qFormat="1"/>
     <w:lsdException w:name="heading 1" w:uiPriority="9" w:qFormat="1"/>
-    <w:lsdException w:name="heading 2" w:semiHidden="1" w:uiPriority="9" w:unhideWhenUsed="1" w:qFormat="1"/>
-    <w:lsdException w:name="heading 3" w:semiHidden="1" w:uiPriority="9" w:unhideWhenUsed="1" w:qFormat="1"/>
-    <w:lsdException w:name="heading 4" w:semiHidden="1" w:uiPriority="9" w:unhideWhenUsed="1" w:qFormat="1"/>
-    <w:lsdException w:name="heading 5" w:semiHidden="1" w:uiPriority="9" w:unhideWhenUsed="1" w:qFormat="1"/>
-    <w:lsdException w:name="heading 6" w:semiHidden="1" w:uiPriority="9" w:unhideWhenUsed="1" w:qFormat="1"/>
-    <w:lsdException w:name="heading 7" w:semiHidden="1" w:uiPriority="9" w:unhideWhenUsed="1" w:qFormat="1"/>
-    <w:lsdException w:name="heading 8" w:semiHidden="1" w:uiPriority="9" w:unhideWhenUsed="1" w:qFormat="1"/>
-    <w:lsdException w:name="heading 9" w:semiHidden="1" w:uiPriority="9" w:unhideWhenUsed="1" w:qFormat="1"/>
+    <w:lsdException w:name="heading 2" w:uiPriority="9" w:semiHidden="1" w:unhideWhenUsed="1" w:qFormat="1"/>
+    <w:lsdException w:name="heading 3" w:uiPriority="9" w:semiHidden="1" w:unhideWhenUsed="1" w:qFormat="1"/>
+    <w:lsdException w:name="heading 4" w:uiPriority="9" w:semiHidden="1" w:unhideWhenUsed="1" w:qFormat="1"/>
+    <w:lsdException w:name="heading 5" w:uiPriority="9" w:semiHidden="1" w:unhideWhenUsed="1" w:qFormat="1"/>
+    <w:lsdException w:name="heading 6" w:uiPriority="9" w:semiHidden="1" w:unhideWhenUsed="1" w:qFormat="1"/>
+    <w:lsdException w:name="heading 7" w:uiPriority="9" w:semiHidden="1" w:unhideWhenUsed="1" w:qFormat="1"/>
+    <w:lsdException w:name="heading 8" w:uiPriority="9" w:semiHidden="1" w:unhideWhenUsed="1" w:qFormat="1"/>
+    <w:lsdException w:name="heading 9" w:uiPriority="9" w:semiHidden="1" w:unhideWhenUsed="1" w:qFormat="1"/>
     <w:lsdException w:name="index 1" w:semiHidden="1" w:unhideWhenUsed="1"/>
     <w:lsdException w:name="index 2" w:semiHidden="1" w:unhideWhenUsed="1"/>
     <w:lsdException w:name="index 3" w:semiHidden="1" w:unhideWhenUsed="1"/>
@@ -125,22 +118,22 @@
     <w:lsdException w:name="index 7" w:semiHidden="1" w:unhideWhenUsed="1"/>
     <w:lsdException w:name="index 8" w:semiHidden="1" w:unhideWhenUsed="1"/>
     <w:lsdException w:name="index 9" w:semiHidden="1" w:unhideWhenUsed="1"/>
-    <w:lsdException w:name="toc 1" w:semiHidden="1" w:uiPriority="39" w:unhideWhenUsed="1"/>
-    <w:lsdException w:name="toc 2" w:semiHidden="1" w:uiPriority="39" w:unhideWhenUsed="1"/>
-    <w:lsdException w:name="toc 3" w:semiHidden="1" w:uiPriority="39" w:unhideWhenUsed="1"/>
-    <w:lsdException w:name="toc 4" w:semiHidden="1" w:uiPriority="39" w:unhideWhenUsed="1"/>
-    <w:lsdException w:name="toc 5" w:semiHidden="1" w:uiPriority="39" w:unhideWhenUsed="1"/>
-    <w:lsdException w:name="toc 6" w:semiHidden="1" w:uiPriority="39" w:unhideWhenUsed="1"/>
-    <w:lsdException w:name="toc 7" w:semiHidden="1" w:uiPriority="39" w:unhideWhenUsed="1"/>
-    <w:lsdException w:name="toc 8" w:semiHidden="1" w:uiPriority="39" w:unhideWhenUsed="1"/>
-    <w:lsdException w:name="toc 9" w:semiHidden="1" w:uiPriority="39" w:unhideWhenUsed="1"/>
+    <w:lsdException w:name="toc 1" w:uiPriority="39" w:semiHidden="1" w:unhideWhenUsed="1"/>
+    <w:lsdException w:name="toc 2" w:uiPriority="39" w:semiHidden="1" w:unhideWhenUsed="1"/>
+    <w:lsdException w:name="toc 3" w:uiPriority="39" w:semiHidden="1" w:unhideWhenUsed="1"/>
+    <w:lsdException w:name="toc 4" w:uiPriority="39" w:semiHidden="1" w:unhideWhenUsed="1"/>
+    <w:lsdException w:name="toc 5" w:uiPriority="39" w:semiHidden="1" w:unhideWhenUsed="1"/>
+    <w:lsdException w:name="toc 6" w:uiPriority="39" w:semiHidden="1" w:unhideWhenUsed="1"/>
+    <w:lsdException w:name="toc 7" w:uiPriority="39" w:semiHidden="1" w:unhideWhenUsed="1"/>
+    <w:lsdException w:name="toc 8" w:uiPriority="39" w:semiHidden="1" w:unhideWhenUsed="1"/>
+    <w:lsdException w:name="toc 9" w:uiPriority="39" w:semiHidden="1" w:unhideWhenUsed="1"/>
     <w:lsdException w:name="Normal Indent" w:semiHidden="1" w:unhideWhenUsed="1"/>
     <w:lsdException w:name="footnote text" w:semiHidden="1" w:unhideWhenUsed="1"/>
     <w:lsdException w:name="annotation text" w:semiHidden="1" w:unhideWhenUsed="1"/>
     <w:lsdException w:name="header" w:semiHidden="1" w:unhideWhenUsed="1"/>
     <w:lsdException w:name="footer" w:semiHidden="1" w:unhideWhenUsed="1"/>
     <w:lsdException w:name="index heading" w:semiHidden="1" w:unhideWhenUsed="1"/>
-    <w:lsdException w:name="caption" w:semiHidden="1" w:uiPriority="35" w:unhideWhenUsed="1" w:qFormat="1"/>
+    <w:lsdException w:name="caption" w:uiPriority="35" w:semiHidden="1" w:unhideWhenUsed="1" w:qFormat="1"/>
     <w:lsdException w:name="table of figures" w:semiHidden="1" w:unhideWhenUsed="1"/>
     <w:lsdException w:name="envelope address" w:semiHidden="1" w:unhideWhenUsed="1"/>
     <w:lsdException w:name="envelope return" w:semiHidden="1" w:unhideWhenUsed="1"/>
@@ -171,7 +164,7 @@
     <w:lsdException w:name="Title" w:uiPriority="10" w:qFormat="1"/>
     <w:lsdException w:name="Closing" w:semiHidden="1" w:unhideWhenUsed="1"/>
     <w:lsdException w:name="Signature" w:semiHidden="1" w:unhideWhenUsed="1"/>
-    <w:lsdException w:name="Default Paragraph Font" w:semiHidden="1" w:uiPriority="1" w:unhideWhenUsed="1"/>
+    <w:lsdException w:name="Default Paragraph Font" w:uiPriority="1" w:semiHidden="1" w:unhideWhenUsed="1"/>
     <w:lsdException w:name="Body Text" w:semiHidden="1" w:unhideWhenUsed="1"/>
     <w:lsdException w:name="Body Text Indent" w:semiHidden="1" w:unhideWhenUsed="1"/>
     <w:lsdException w:name="List Continue" w:semiHidden="1" w:unhideWhenUsed="1"/>
@@ -371,8 +364,8 @@
     <w:lsdException w:name="Subtle Reference" w:uiPriority="31" w:qFormat="1"/>
     <w:lsdException w:name="Intense Reference" w:uiPriority="32" w:qFormat="1"/>
     <w:lsdException w:name="Book Title" w:uiPriority="33" w:qFormat="1"/>
-    <w:lsdException w:name="Bibliography" w:semiHidden="1" w:uiPriority="37" w:unhideWhenUsed="1"/>
-    <w:lsdException w:name="TOC Heading" w:semiHidden="1" w:uiPriority="39" w:unhideWhenUsed="1" w:qFormat="1"/>
+    <w:lsdException w:name="Bibliography" w:uiPriority="37" w:semiHidden="1" w:unhideWhenUsed="1"/>
+    <w:lsdException w:name="TOC Heading" w:uiPriority="39" w:semiHidden="1" w:unhideWhenUsed="1" w:qFormat="1"/>
     <w:lsdException w:name="Plain Table 1" w:uiPriority="41"/>
     <w:lsdException w:name="Plain Table 2" w:uiPriority="42"/>
     <w:lsdException w:name="Plain Table 3" w:uiPriority="43"/>
@@ -478,17 +471,17 @@
     <w:lsdException w:name="List Table 6 Colorful Accent 6" w:uiPriority="51"/>
     <w:lsdException w:name="List Table 7 Colorful Accent 6" w:uiPriority="52"/>
   </w:latentStyles>
-  <w:style w:type="paragraph" w:default="1" w:styleId="Normal">
+  <w:style w:type="paragraph" w:styleId="Normal" w:default="1">
     <w:name w:val="Normal"/>
     <w:qFormat/>
   </w:style>
-  <w:style w:type="character" w:default="1" w:styleId="Fuentedeprrafopredeter">
+  <w:style w:type="character" w:styleId="Fuentedeprrafopredeter" w:default="1">
     <w:name w:val="Default Paragraph Font"/>
     <w:uiPriority w:val="1"/>
     <w:semiHidden/>
     <w:unhideWhenUsed/>
   </w:style>
-  <w:style w:type="table" w:default="1" w:styleId="Tablanormal">
+  <w:style w:type="table" w:styleId="Tablanormal" w:default="1">
     <w:name w:val="Normal Table"/>
     <w:uiPriority w:val="99"/>
     <w:semiHidden/>
@@ -503,7 +496,7 @@
       </w:tblCellMar>
     </w:tblPr>
   </w:style>
-  <w:style w:type="numbering" w:default="1" w:styleId="Sinlista">
+  <w:style w:type="numbering" w:styleId="Sinlista" w:default="1">
     <w:name w:val="No List"/>
     <w:uiPriority w:val="99"/>
     <w:semiHidden/>

</xml_diff>